<commit_message>
updated resume and tablet/phone view
</commit_message>
<xml_diff>
--- a/Resume 1.docx
+++ b/Resume 1.docx
@@ -23,20 +23,33 @@
         <w:shd w:val="clear" w:color="auto" w:fill="FFFFFF"/>
         <w:rPr>
           <w:rFonts w:ascii="Palatino Linotype" w:eastAsia="Palatino Linotype" w:hAnsi="Palatino Linotype" w:cs="Palatino Linotype"/>
+          <w:b w:val="0"/>
         </w:rPr>
       </w:pPr>
       <w:r>
         <w:rPr>
           <w:rStyle w:val="span"/>
           <w:rFonts w:ascii="Palatino Linotype" w:eastAsia="Palatino Linotype" w:hAnsi="Palatino Linotype" w:cs="Palatino Linotype"/>
+          <w:b w:val="0"/>
           <w:sz w:val="52"/>
           <w:szCs w:val="52"/>
         </w:rPr>
-        <w:t>Jenny</w:t>
+        <w:t>j</w:t>
+      </w:r>
+      <w:r>
+        <w:rPr>
+          <w:rStyle w:val="span"/>
+          <w:rFonts w:ascii="Palatino Linotype" w:eastAsia="Palatino Linotype" w:hAnsi="Palatino Linotype" w:cs="Palatino Linotype"/>
+          <w:b w:val="0"/>
+          <w:sz w:val="52"/>
+          <w:szCs w:val="52"/>
+        </w:rPr>
+        <w:t>enny</w:t>
       </w:r>
       <w:r>
         <w:rPr>
           <w:rFonts w:ascii="Palatino Linotype" w:eastAsia="Palatino Linotype" w:hAnsi="Palatino Linotype" w:cs="Palatino Linotype"/>
+          <w:b w:val="0"/>
         </w:rPr>
         <w:t xml:space="preserve"> </w:t>
       </w:r>
@@ -44,10 +57,21 @@
         <w:rPr>
           <w:rStyle w:val="span"/>
           <w:rFonts w:ascii="Palatino Linotype" w:eastAsia="Palatino Linotype" w:hAnsi="Palatino Linotype" w:cs="Palatino Linotype"/>
+          <w:b w:val="0"/>
           <w:sz w:val="52"/>
           <w:szCs w:val="52"/>
         </w:rPr>
-        <w:t>Li</w:t>
+        <w:t>L</w:t>
+      </w:r>
+      <w:r>
+        <w:rPr>
+          <w:rStyle w:val="span"/>
+          <w:rFonts w:ascii="Palatino Linotype" w:eastAsia="Palatino Linotype" w:hAnsi="Palatino Linotype" w:cs="Palatino Linotype"/>
+          <w:b w:val="0"/>
+          <w:sz w:val="52"/>
+          <w:szCs w:val="52"/>
+        </w:rPr>
+        <w:t>i</w:t>
       </w:r>
     </w:p>
     <w:p>
@@ -69,15 +93,15 @@
         <mc:AlternateContent>
           <mc:Choice Requires="wps">
             <w:drawing>
-              <wp:anchor distT="0" distB="0" distL="114300" distR="114300" simplePos="0" relativeHeight="251658240" behindDoc="0" locked="0" layoutInCell="1" allowOverlap="1" wp14:anchorId="3F9FDE2A" wp14:editId="4CEBCB46">
+              <wp:anchor distT="0" distB="0" distL="114300" distR="114300" simplePos="0" relativeHeight="251658240" behindDoc="0" locked="0" layoutInCell="1" allowOverlap="1" wp14:anchorId="3F9FDE2A" wp14:editId="052EF1AF">
                 <wp:simplePos x="0" y="0"/>
                 <wp:positionH relativeFrom="column">
-                  <wp:posOffset>-179408</wp:posOffset>
+                  <wp:posOffset>-62088</wp:posOffset>
                 </wp:positionH>
                 <wp:positionV relativeFrom="paragraph">
-                  <wp:posOffset>217524</wp:posOffset>
+                  <wp:posOffset>211808</wp:posOffset>
                 </wp:positionV>
-                <wp:extent cx="2173943" cy="547547"/>
+                <wp:extent cx="2056624" cy="547547"/>
                 <wp:effectExtent l="0" t="0" r="0" b="11430"/>
                 <wp:wrapNone/>
                 <wp:docPr id="2" name="Text Box 2"/>
@@ -89,7 +113,7 @@
                       <wps:spPr>
                         <a:xfrm>
                           <a:off x="0" y="0"/>
-                          <a:ext cx="2173943" cy="547547"/>
+                          <a:ext cx="2056624" cy="547547"/>
                         </a:xfrm>
                         <a:prstGeom prst="rect">
                           <a:avLst/>
@@ -138,16 +162,7 @@
                                 <w:color w:val="4A4A4A"/>
                                 <w:shd w:val="clear" w:color="auto" w:fill="auto"/>
                               </w:rPr>
-                              <w:t>Education</w:t>
-                            </w:r>
-                            <w:r>
-                              <w:rPr>
-                                <w:rStyle w:val="divdocumentdivsectiontitle"/>
-                                <w:rFonts w:ascii="Palatino Linotype" w:eastAsia="Palatino Linotype" w:hAnsi="Palatino Linotype" w:cs="Palatino Linotype"/>
-                                <w:color w:val="4A4A4A"/>
-                                <w:shd w:val="clear" w:color="auto" w:fill="auto"/>
-                              </w:rPr>
-                              <w:t xml:space="preserve">   </w:t>
+                              <w:t xml:space="preserve">Education   </w:t>
                             </w:r>
                             <w:r>
                               <w:rPr>
@@ -169,7 +184,7 @@
                           <w:p/>
                         </w:txbxContent>
                       </wps:txbx>
-                      <wps:bodyPr rot="0" spcFirstLastPara="0" vertOverflow="overflow" horzOverflow="overflow" vert="horz" wrap="square" lIns="91440" tIns="0" rIns="91440" bIns="45720" numCol="1" spcCol="0" rtlCol="0" fromWordArt="0" anchor="t" anchorCtr="0" forceAA="0" compatLnSpc="1">
+                      <wps:bodyPr rot="0" spcFirstLastPara="0" vertOverflow="overflow" horzOverflow="overflow" vert="horz" wrap="square" lIns="64008" tIns="0" rIns="91440" bIns="45720" numCol="1" spcCol="0" rtlCol="0" fromWordArt="0" anchor="t" anchorCtr="0" forceAA="0" compatLnSpc="1">
                         <a:prstTxWarp prst="textNoShape">
                           <a:avLst/>
                         </a:prstTxWarp>
@@ -193,8 +208,8 @@
                 <v:stroke joinstyle="miter"/>
                 <v:path gradientshapeok="t" o:connecttype="rect"/>
               </v:shapetype>
-              <v:shape id="Text Box 2" o:spid="_x0000_s1026" type="#_x0000_t202" style="position:absolute;left:0;text-align:left;margin-left:-14.15pt;margin-top:17.15pt;width:171.2pt;height:43.1pt;z-index:251658240;visibility:visible;mso-wrap-style:square;mso-width-percent:0;mso-height-percent:0;mso-wrap-distance-left:9pt;mso-wrap-distance-top:0;mso-wrap-distance-right:9pt;mso-wrap-distance-bottom:0;mso-position-horizontal:absolute;mso-position-horizontal-relative:text;mso-position-vertical:absolute;mso-position-vertical-relative:text;mso-width-percent:0;mso-height-percent:0;mso-width-relative:margin;mso-height-relative:margin;v-text-anchor:top" o:gfxdata="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" filled="f" stroked="f">
-                <v:textbox inset=",0">
+              <v:shape id="Text Box 2" o:spid="_x0000_s1026" type="#_x0000_t202" style="position:absolute;left:0;text-align:left;margin-left:-4.9pt;margin-top:16.7pt;width:161.95pt;height:43.1pt;z-index:251658240;visibility:visible;mso-wrap-style:square;mso-width-percent:0;mso-height-percent:0;mso-wrap-distance-left:9pt;mso-wrap-distance-top:0;mso-wrap-distance-right:9pt;mso-wrap-distance-bottom:0;mso-position-horizontal:absolute;mso-position-horizontal-relative:text;mso-position-vertical:absolute;mso-position-vertical-relative:text;mso-width-percent:0;mso-height-percent:0;mso-width-relative:margin;mso-height-relative:margin;v-text-anchor:top" o:gfxdata="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" filled="f" stroked="f">
+                <v:textbox inset="5.04pt,0">
                   <w:txbxContent>
                     <w:p>
                       <w:pPr>
@@ -218,16 +233,7 @@
                           <w:color w:val="4A4A4A"/>
                           <w:shd w:val="clear" w:color="auto" w:fill="auto"/>
                         </w:rPr>
-                        <w:t>Education</w:t>
-                      </w:r>
-                      <w:r>
-                        <w:rPr>
-                          <w:rStyle w:val="divdocumentdivsectiontitle"/>
-                          <w:rFonts w:ascii="Palatino Linotype" w:eastAsia="Palatino Linotype" w:hAnsi="Palatino Linotype" w:cs="Palatino Linotype"/>
-                          <w:color w:val="4A4A4A"/>
-                          <w:shd w:val="clear" w:color="auto" w:fill="auto"/>
-                        </w:rPr>
-                        <w:t xml:space="preserve">   </w:t>
+                        <w:t xml:space="preserve">Education   </w:t>
                       </w:r>
                       <w:r>
                         <w:rPr>
@@ -400,7 +406,7 @@
     <w:tbl>
       <w:tblPr>
         <w:tblStyle w:val="divdocumentdivparagraphTable"/>
-        <w:tblW w:w="3273" w:type="dxa"/>
+        <w:tblW w:w="3130" w:type="dxa"/>
         <w:tblCellSpacing w:w="0" w:type="dxa"/>
         <w:tblInd w:w="-7" w:type="dxa"/>
         <w:shd w:val="clear" w:color="auto" w:fill="FFFFFF"/>
@@ -412,17 +418,17 @@
         <w:tblLook w:val="05E0" w:firstRow="1" w:lastRow="1" w:firstColumn="1" w:lastColumn="1" w:noHBand="0" w:noVBand="1"/>
       </w:tblPr>
       <w:tblGrid>
-        <w:gridCol w:w="3253"/>
+        <w:gridCol w:w="3110"/>
         <w:gridCol w:w="20"/>
       </w:tblGrid>
       <w:tr>
         <w:trPr>
-          <w:trHeight w:val="10910"/>
+          <w:trHeight w:val="11088"/>
           <w:tblCellSpacing w:w="0" w:type="dxa"/>
         </w:trPr>
         <w:tc>
           <w:tcPr>
-            <w:tcW w:w="3253" w:type="dxa"/>
+            <w:tcW w:w="3113" w:type="dxa"/>
             <w:tcMar>
               <w:top w:w="240" w:type="dxa"/>
               <w:left w:w="0" w:type="dxa"/>
@@ -665,7 +671,7 @@
           <w:tbl>
             <w:tblPr>
               <w:tblStyle w:val="divdocumenttable"/>
-              <w:tblW w:w="3448" w:type="dxa"/>
+              <w:tblW w:w="3297" w:type="dxa"/>
               <w:tblInd w:w="2" w:type="dxa"/>
               <w:shd w:val="clear" w:color="auto" w:fill="FFFFFF"/>
               <w:tblLayout w:type="fixed"/>
@@ -676,16 +682,16 @@
               <w:tblLook w:val="05E0" w:firstRow="1" w:lastRow="1" w:firstColumn="1" w:lastColumn="1" w:noHBand="0" w:noVBand="1"/>
             </w:tblPr>
             <w:tblGrid>
-              <w:gridCol w:w="3413"/>
+              <w:gridCol w:w="3262"/>
               <w:gridCol w:w="35"/>
             </w:tblGrid>
             <w:tr>
               <w:trPr>
-                <w:trHeight w:val="555"/>
+                <w:trHeight w:val="563"/>
               </w:trPr>
               <w:tc>
                 <w:tcPr>
-                  <w:tcW w:w="3414" w:type="dxa"/>
+                  <w:tcW w:w="3266" w:type="dxa"/>
                   <w:tcMar>
                     <w:top w:w="5" w:type="dxa"/>
                     <w:left w:w="5" w:type="dxa"/>
@@ -730,22 +736,13 @@
                       <w:sz w:val="20"/>
                       <w:szCs w:val="20"/>
                     </w:rPr>
-                    <w:t xml:space="preserve">, </w:t>
-                  </w:r>
-                  <w:r>
-                    <w:rPr>
-                      <w:rFonts w:ascii="Palatino Linotype" w:eastAsia="Palatino Linotype" w:hAnsi="Palatino Linotype" w:cs="Palatino Linotype"/>
-                      <w:color w:val="4A4A4A"/>
-                      <w:sz w:val="20"/>
-                      <w:szCs w:val="20"/>
-                    </w:rPr>
-                    <w:t>Mathematica</w:t>
+                    <w:t>, Mathematica</w:t>
                   </w:r>
                 </w:p>
               </w:tc>
               <w:tc>
                 <w:tcPr>
-                  <w:tcW w:w="34" w:type="dxa"/>
+                  <w:tcW w:w="31" w:type="dxa"/>
                   <w:tcBorders>
                     <w:left w:val="single" w:sz="8" w:space="0" w:color="FEFDFD"/>
                   </w:tcBorders>
@@ -868,7 +865,25 @@
                 <w:sz w:val="20"/>
                 <w:szCs w:val="20"/>
               </w:rPr>
-              <w:t>Involved in quarter-long creative projects such as developing web applications and learning UX design</w:t>
+              <w:t xml:space="preserve">Involved in quarter-long creative </w:t>
+            </w:r>
+            <w:r>
+              <w:rPr>
+                <w:rFonts w:ascii="Palatino Linotype" w:eastAsia="Palatino Linotype" w:hAnsi="Palatino Linotype" w:cs="Palatino Linotype"/>
+                <w:color w:val="4A4A4A"/>
+                <w:sz w:val="20"/>
+                <w:szCs w:val="20"/>
+              </w:rPr>
+              <w:t xml:space="preserve">projects such as developing websites </w:t>
+            </w:r>
+            <w:r>
+              <w:rPr>
+                <w:rFonts w:ascii="Palatino Linotype" w:eastAsia="Palatino Linotype" w:hAnsi="Palatino Linotype" w:cs="Palatino Linotype"/>
+                <w:color w:val="4A4A4A"/>
+                <w:sz w:val="20"/>
+                <w:szCs w:val="20"/>
+              </w:rPr>
+              <w:t>and learning UX design</w:t>
             </w:r>
           </w:p>
           <w:p>
@@ -995,7 +1010,10 @@
               <w:shd w:val="clear" w:color="auto" w:fill="FFFFFF"/>
               <w:spacing w:line="260" w:lineRule="atLeast"/>
               <w:rPr>
-                <w:rFonts w:ascii="Palatino Linotype" w:eastAsia="Palatino Linotype" w:hAnsi="Palatino Linotype" w:cs="Palatino Linotype"/>
+                <w:rStyle w:val="em"/>
+                <w:rFonts w:ascii="Palatino Linotype" w:eastAsia="Palatino Linotype" w:hAnsi="Palatino Linotype" w:cs="Palatino Linotype"/>
+                <w:i/>
+                <w:iCs/>
                 <w:color w:val="4A4A4A"/>
                 <w:sz w:val="20"/>
                 <w:szCs w:val="20"/>
@@ -1023,7 +1041,56 @@
                 <w:sz w:val="20"/>
                 <w:szCs w:val="20"/>
               </w:rPr>
-              <w:t>Jun 2016 - Aug 2016</w:t>
+              <w:t xml:space="preserve">Jun 2016 </w:t>
+            </w:r>
+            <w:r>
+              <w:rPr>
+                <w:rStyle w:val="em"/>
+                <w:rFonts w:ascii="Palatino Linotype" w:eastAsia="Palatino Linotype" w:hAnsi="Palatino Linotype" w:cs="Palatino Linotype"/>
+                <w:i/>
+                <w:iCs/>
+                <w:color w:val="4A4A4A"/>
+                <w:sz w:val="20"/>
+                <w:szCs w:val="20"/>
+              </w:rPr>
+              <w:t>–</w:t>
+            </w:r>
+            <w:r>
+              <w:rPr>
+                <w:rStyle w:val="em"/>
+                <w:rFonts w:ascii="Palatino Linotype" w:eastAsia="Palatino Linotype" w:hAnsi="Palatino Linotype" w:cs="Palatino Linotype"/>
+                <w:i/>
+                <w:iCs/>
+                <w:color w:val="4A4A4A"/>
+                <w:sz w:val="20"/>
+                <w:szCs w:val="20"/>
+              </w:rPr>
+              <w:t xml:space="preserve"> </w:t>
+            </w:r>
+          </w:p>
+          <w:p>
+            <w:pPr>
+              <w:pStyle w:val="p"/>
+              <w:shd w:val="clear" w:color="auto" w:fill="FFFFFF"/>
+              <w:spacing w:line="260" w:lineRule="atLeast"/>
+              <w:rPr>
+                <w:rFonts w:ascii="Palatino Linotype" w:eastAsia="Palatino Linotype" w:hAnsi="Palatino Linotype" w:cs="Palatino Linotype"/>
+                <w:color w:val="4A4A4A"/>
+                <w:sz w:val="20"/>
+                <w:szCs w:val="20"/>
+              </w:rPr>
+            </w:pPr>
+            <w:r>
+              <w:rPr>
+                <w:rStyle w:val="em"/>
+                <w:rFonts w:ascii="Palatino Linotype" w:eastAsia="Palatino Linotype" w:hAnsi="Palatino Linotype" w:cs="Palatino Linotype"/>
+                <w:i/>
+                <w:iCs/>
+                <w:color w:val="4A4A4A"/>
+                <w:sz w:val="20"/>
+                <w:szCs w:val="20"/>
+              </w:rPr>
+              <w:t>Aug 2016</w:t>
             </w:r>
           </w:p>
           <w:p>
@@ -1187,7 +1254,7 @@
         </w:tc>
         <w:tc>
           <w:tcPr>
-            <w:tcW w:w="20" w:type="dxa"/>
+            <w:tcW w:w="17" w:type="dxa"/>
             <w:tcMar>
               <w:top w:w="240" w:type="dxa"/>
               <w:left w:w="0" w:type="dxa"/>
@@ -1437,6 +1504,8 @@
                 <w:szCs w:val="20"/>
               </w:rPr>
             </w:pPr>
+            <w:bookmarkStart w:id="0" w:name="_GoBack"/>
+            <w:bookmarkEnd w:id="0"/>
           </w:p>
           <w:p>
             <w:pPr>
@@ -1653,17 +1722,7 @@
                 <w:sz w:val="20"/>
                 <w:szCs w:val="20"/>
               </w:rPr>
-              <w:t xml:space="preserve">Implemented UI </w:t>
-            </w:r>
-            <w:r>
-              <w:rPr>
-                <w:rStyle w:val="span"/>
-                <w:rFonts w:ascii="Palatino Linotype" w:eastAsia="Palatino Linotype" w:hAnsi="Palatino Linotype" w:cs="Palatino Linotype"/>
-                <w:color w:val="4A4A4A"/>
-                <w:sz w:val="20"/>
-                <w:szCs w:val="20"/>
-              </w:rPr>
-              <w:t>improvement</w:t>
+              <w:t>Implemented UI improvement</w:t>
             </w:r>
             <w:r>
               <w:rPr>
@@ -1851,29 +1910,7 @@
                 <w:sz w:val="20"/>
                 <w:szCs w:val="20"/>
               </w:rPr>
-              <w:t xml:space="preserve">Fixed defects in </w:t>
-            </w:r>
-            <w:r>
-              <w:rPr>
-                <w:rStyle w:val="span"/>
-                <w:rFonts w:ascii="Palatino Linotype" w:eastAsia="Palatino Linotype" w:hAnsi="Palatino Linotype" w:cs="Palatino Linotype"/>
-                <w:color w:val="4A4A4A"/>
-                <w:sz w:val="20"/>
-                <w:szCs w:val="20"/>
-              </w:rPr>
-              <w:t xml:space="preserve">the code base </w:t>
-            </w:r>
-            <w:bookmarkStart w:id="0" w:name="_GoBack"/>
-            <w:bookmarkEnd w:id="0"/>
-            <w:r>
-              <w:rPr>
-                <w:rStyle w:val="span"/>
-                <w:rFonts w:ascii="Palatino Linotype" w:eastAsia="Palatino Linotype" w:hAnsi="Palatino Linotype" w:cs="Palatino Linotype"/>
-                <w:color w:val="4A4A4A"/>
-                <w:sz w:val="20"/>
-                <w:szCs w:val="20"/>
-              </w:rPr>
-              <w:t xml:space="preserve">such as by writing JUnit tests for a Java class, writing Bash script to </w:t>
+              <w:t xml:space="preserve">Fixed defects in the code base such as by writing JUnit tests for a Java class, writing Bash script to </w:t>
             </w:r>
             <w:r>
               <w:rPr>
@@ -1935,17 +1972,7 @@
                 <w:sz w:val="20"/>
                 <w:szCs w:val="20"/>
               </w:rPr>
-              <w:t xml:space="preserve">Updated graphs </w:t>
-            </w:r>
-            <w:r>
-              <w:rPr>
-                <w:rStyle w:val="span"/>
-                <w:rFonts w:ascii="Palatino Linotype" w:eastAsia="Palatino Linotype" w:hAnsi="Palatino Linotype" w:cs="Palatino Linotype"/>
-                <w:color w:val="4A4A4A"/>
-                <w:sz w:val="20"/>
-                <w:szCs w:val="20"/>
-              </w:rPr>
-              <w:t xml:space="preserve">of Argo data (e.g. ocean velocities, mixed layer depth) for Argo float program on </w:t>
+              <w:t xml:space="preserve">Updated graphs of Argo data (e.g. ocean velocities, mixed layer depth) for Argo float program on </w:t>
             </w:r>
             <w:proofErr w:type="spellStart"/>
             <w:r>
@@ -2794,37 +2821,7 @@
                 <w:sz w:val="20"/>
                 <w:szCs w:val="20"/>
               </w:rPr>
-              <w:t xml:space="preserve">Developed informative and creative web application </w:t>
-            </w:r>
-            <w:r>
-              <w:rPr>
-                <w:rStyle w:val="span"/>
-                <w:rFonts w:ascii="Palatino Linotype" w:eastAsia="Palatino Linotype" w:hAnsi="Palatino Linotype" w:cs="Palatino Linotype"/>
-                <w:color w:val="4A4A4A"/>
-                <w:sz w:val="20"/>
-                <w:szCs w:val="20"/>
-              </w:rPr>
-              <w:t xml:space="preserve">to promote mental health </w:t>
-            </w:r>
-            <w:r>
-              <w:rPr>
-                <w:rStyle w:val="span"/>
-                <w:rFonts w:ascii="Palatino Linotype" w:eastAsia="Palatino Linotype" w:hAnsi="Palatino Linotype" w:cs="Palatino Linotype"/>
-                <w:color w:val="4A4A4A"/>
-                <w:sz w:val="20"/>
-                <w:szCs w:val="20"/>
-              </w:rPr>
-              <w:t>awareness</w:t>
-            </w:r>
-            <w:r>
-              <w:rPr>
-                <w:rStyle w:val="span"/>
-                <w:rFonts w:ascii="Palatino Linotype" w:eastAsia="Palatino Linotype" w:hAnsi="Palatino Linotype" w:cs="Palatino Linotype"/>
-                <w:color w:val="4A4A4A"/>
-                <w:sz w:val="20"/>
-                <w:szCs w:val="20"/>
-              </w:rPr>
-              <w:t xml:space="preserve"> in a visually impactful way</w:t>
+              <w:t>Developed informative and creative web application to promote mental health awareness in a visually impactful way</w:t>
             </w:r>
           </w:p>
           <w:p>
@@ -2918,27 +2915,7 @@
                 <w:sz w:val="20"/>
                 <w:szCs w:val="20"/>
               </w:rPr>
-              <w:t xml:space="preserve">Developed web application that stores and plays songs in a database, and </w:t>
-            </w:r>
-            <w:r>
-              <w:rPr>
-                <w:rStyle w:val="span"/>
-                <w:rFonts w:ascii="Palatino Linotype" w:eastAsia="Palatino Linotype" w:hAnsi="Palatino Linotype" w:cs="Palatino Linotype"/>
-                <w:color w:val="4A4A4A"/>
-                <w:sz w:val="20"/>
-                <w:szCs w:val="20"/>
-              </w:rPr>
-              <w:t>can</w:t>
-            </w:r>
-            <w:r>
-              <w:rPr>
-                <w:rStyle w:val="span"/>
-                <w:rFonts w:ascii="Palatino Linotype" w:eastAsia="Palatino Linotype" w:hAnsi="Palatino Linotype" w:cs="Palatino Linotype"/>
-                <w:color w:val="4A4A4A"/>
-                <w:sz w:val="20"/>
-                <w:szCs w:val="20"/>
-              </w:rPr>
-              <w:t xml:space="preserve"> add and remove songs</w:t>
+              <w:t>Developed web application that stores and plays songs in a database, and can add and remove songs</w:t>
             </w:r>
           </w:p>
           <w:p>
@@ -3097,10 +3074,10 @@
         <w:sectPr>
           <w:type w:val="continuous"/>
           <w:pgSz w:w="12240" w:h="15840"/>
-          <w:pgMar w:top="288" w:right="576" w:bottom="173" w:left="576" w:header="720" w:footer="720" w:gutter="0"/>
+          <w:pgMar w:top="432" w:right="720" w:bottom="432" w:left="720" w:header="720" w:footer="720" w:gutter="0"/>
           <w:cols w:num="2" w:space="1296" w:equalWidth="0">
-            <w:col w:w="2592" w:space="1296"/>
-            <w:col w:w="7200"/>
+            <w:col w:w="2448" w:space="1296"/>
+            <w:col w:w="7056"/>
           </w:cols>
         </w:sectPr>
       </w:pPr>
@@ -4789,6 +4766,7 @@
   <w:style w:type="character" w:default="1" w:styleId="DefaultParagraphFont">
     <w:name w:val="Default Paragraph Font"/>
     <w:uiPriority w:val="1"/>
+    <w:semiHidden/>
     <w:unhideWhenUsed/>
   </w:style>
   <w:style w:type="table" w:default="1" w:styleId="TableNormal">
@@ -5295,7 +5273,7 @@
 </file>
 
 <file path=customXml/itemProps1.xml><?xml version="1.0" encoding="utf-8"?>
-<ds:datastoreItem xmlns:ds="http://schemas.openxmlformats.org/officeDocument/2006/customXml" ds:itemID="{782EF35D-F510-0941-9838-CE9F1C88EA8B}">
+<ds:datastoreItem xmlns:ds="http://schemas.openxmlformats.org/officeDocument/2006/customXml" ds:itemID="{4FAA3E6A-5713-4C48-84C8-1C173D51D310}">
   <ds:schemaRefs>
     <ds:schemaRef ds:uri="http://schemas.openxmlformats.org/officeDocument/2006/bibliography"/>
   </ds:schemaRefs>

</xml_diff>